<commit_message>
V14b - meer fixes en verduidelijkingen in tekst
Alchemist beschrijving in Engelse versie was niet vernieuwd.
Verder voornamelijk taalfouten verbeterd.
</commit_message>
<xml_diff>
--- a/Heaven and Earth Rules.docx
+++ b/Heaven and Earth Rules.docx
@@ -156,30 +156,25 @@
       <w:pPr>
         <w:pStyle w:val="IntenseQuote"/>
         <w:jc w:val="center"/>
-        <w:rPr>
-          <w:lang w:val="nl-NL"/>
-        </w:rPr>
-      </w:pPr>
-      <w:r>
-        <w:rPr>
-          <w:lang w:val="nl-NL"/>
-        </w:rPr>
+      </w:pPr>
+      <w:r>
         <w:t>v</w:t>
       </w:r>
       <w:r>
-        <w:rPr>
-          <w:lang w:val="nl-NL"/>
-        </w:rPr>
         <w:t>1</w:t>
       </w:r>
       <w:r>
-        <w:rPr>
-          <w:lang w:val="nl-NL"/>
-        </w:rPr>
         <w:t>4</w:t>
       </w:r>
-      <w:bookmarkStart w:id="0" w:name="_GoBack"/>
-      <w:bookmarkEnd w:id="0"/>
+    </w:p>
+    <w:p>
+      <w:pPr>
+        <w:pStyle w:val="IntenseQuote"/>
+        <w:jc w:val="center"/>
+      </w:pPr>
+      <w:r>
+        <w:t>Sander in ‘t veld</w:t>
+      </w:r>
     </w:p>
     <w:p>
       <w:pPr>
@@ -193,21 +188,6 @@
         <w:rPr>
           <w:lang w:val="nl-NL"/>
         </w:rPr>
-        <w:t>Sander in ‘t veld</w:t>
-      </w:r>
-    </w:p>
-    <w:p>
-      <w:pPr>
-        <w:pStyle w:val="IntenseQuote"/>
-        <w:jc w:val="center"/>
-        <w:rPr>
-          <w:lang w:val="nl-NL"/>
-        </w:rPr>
-      </w:pPr>
-      <w:r>
-        <w:rPr>
-          <w:lang w:val="nl-NL"/>
-        </w:rPr>
         <w:t>hecticware, 2011</w:t>
       </w:r>
       <w:r>
@@ -329,14 +309,14 @@
         <w:t>surround by a City Wall. The red tile in center-front of the wall is</w:t>
       </w:r>
       <w:r>
-        <w:t xml:space="preserve"> the Gatekeeper tiles. </w:t>
+        <w:t xml:space="preserve"> the Gatekeeper tile</w:t>
+      </w:r>
+      <w:r>
+        <w:t xml:space="preserve">. </w:t>
       </w:r>
       <w:r>
         <w:t>The other tiles have no special value or function.</w:t>
       </w:r>
-      <w:r>
-        <w:t xml:space="preserve"> The board does not provide either player with an unjust advantage.</w:t>
-      </w:r>
     </w:p>
     <w:p>
       <w:pPr>
@@ -348,7 +328,13 @@
     </w:p>
     <w:p>
       <w:r>
-        <w:t>A player can win in three ways:</w:t>
+        <w:t xml:space="preserve">A player can win in </w:t>
+      </w:r>
+      <w:r>
+        <w:t>two</w:t>
+      </w:r>
+      <w:r>
+        <w:t xml:space="preserve"> ways:</w:t>
       </w:r>
     </w:p>
     <w:p>
@@ -388,16 +374,7 @@
         </w:numPr>
       </w:pPr>
       <w:r>
-        <w:t>By capturing all</w:t>
-      </w:r>
-      <w:r>
-        <w:t xml:space="preserve"> but one of the</w:t>
-      </w:r>
-      <w:r>
-        <w:t xml:space="preserve"> pieces owned by his </w:t>
-      </w:r>
-      <w:r>
-        <w:t>opponent.</w:t>
+        <w:t>By capturing all but one of the pieces owned by his opponent.</w:t>
       </w:r>
     </w:p>
     <w:p>
@@ -430,10 +407,28 @@
         <w:t>s</w:t>
       </w:r>
       <w:r>
-        <w:t xml:space="preserve"> the characters</w:t>
-      </w:r>
-      <w:r>
-        <w:t xml:space="preserve"> among the bodies as he pleases, and he places his p</w:t>
+        <w:t xml:space="preserve"> his seven</w:t>
+      </w:r>
+      <w:r>
+        <w:t xml:space="preserve"> characters</w:t>
+      </w:r>
+      <w:r>
+        <w:t xml:space="preserve"> disks among his seven body disks</w:t>
+      </w:r>
+      <w:r>
+        <w:t xml:space="preserve"> as he pleases,</w:t>
+      </w:r>
+      <w:r>
+        <w:t xml:space="preserve"> creating seven pieces. H</w:t>
+      </w:r>
+      <w:r>
+        <w:t>e</w:t>
+      </w:r>
+      <w:r>
+        <w:t xml:space="preserve"> then</w:t>
+      </w:r>
+      <w:r>
+        <w:t xml:space="preserve"> places his p</w:t>
       </w:r>
       <w:r>
         <w:t xml:space="preserve">ieces on the </w:t>
@@ -480,7 +475,13 @@
         <w:t>considered</w:t>
       </w:r>
       <w:r>
-        <w:t xml:space="preserve"> ‘stronger’; in which case the other piece is of course ‘weaker’. Pieces with the same </w:t>
+        <w:t xml:space="preserve"> ‘stronger’; </w:t>
+      </w:r>
+      <w:r>
+        <w:t>t</w:t>
+      </w:r>
+      <w:r>
+        <w:t xml:space="preserve">he other piece is of course ‘weaker’. Pieces with the same </w:t>
       </w:r>
       <w:r>
         <w:t>rank</w:t>
@@ -494,6 +495,7 @@
         <w:pStyle w:val="Regel"/>
       </w:pPr>
       <w:r>
+        <w:lastRenderedPageBreak/>
         <w:t>The Nightingale is stronger than the Dragon</w:t>
       </w:r>
       <w:r>
@@ -505,38 +507,125 @@
         <w:pStyle w:val="Heading2"/>
       </w:pPr>
       <w:r>
+        <w:t>moving pieces</w:t>
+      </w:r>
+    </w:p>
+    <w:p>
+      <w:r>
+        <w:t xml:space="preserve">Each turn, a player can </w:t>
+      </w:r>
+      <w:r>
+        <w:t xml:space="preserve">(and must) </w:t>
+      </w:r>
+      <w:r>
+        <w:t>move a piece no more than its maxim</w:t>
+      </w:r>
+      <w:r>
+        <w:t>um</w:t>
+      </w:r>
+      <w:r>
+        <w:t xml:space="preserve"> amount of spaces and only in a straight line. </w:t>
+      </w:r>
+    </w:p>
+    <w:p>
+      <w:r>
+        <w:t>A piece c</w:t>
+      </w:r>
+      <w:r>
+        <w:t>annot land o</w:t>
+      </w:r>
+      <w:r>
+        <w:t>n a friendly piece, nor can it land</w:t>
+      </w:r>
+      <w:r>
+        <w:t xml:space="preserve"> on an opposing piece </w:t>
+      </w:r>
+      <w:r>
+        <w:t xml:space="preserve">if it cannot capture </w:t>
+      </w:r>
+      <w:r>
+        <w:t>that piece.</w:t>
+      </w:r>
+    </w:p>
+    <w:p>
+      <w:r>
+        <w:t>A piece cannot move over an opposing piece, but</w:t>
+      </w:r>
+      <w:r>
+        <w:t xml:space="preserve"> it</w:t>
+      </w:r>
+      <w:r>
+        <w:t xml:space="preserve"> can move over friendly pieces.</w:t>
+      </w:r>
+    </w:p>
+    <w:p>
+      <w:pPr>
+        <w:pStyle w:val="Regel"/>
+      </w:pPr>
+      <w:r>
+        <w:t>The Monkey can also move in an arc.</w:t>
+      </w:r>
+    </w:p>
+    <w:p>
+      <w:pPr>
+        <w:pStyle w:val="Regel"/>
+      </w:pPr>
+      <w:r>
+        <w:t>The</w:t>
+      </w:r>
+      <w:r>
+        <w:t xml:space="preserve"> </w:t>
+      </w:r>
+      <w:r>
+        <w:t>Nightingale can fly over opposing piece</w:t>
+      </w:r>
+      <w:r>
+        <w:t>s</w:t>
+      </w:r>
+      <w:r>
+        <w:t>.</w:t>
+      </w:r>
+    </w:p>
+    <w:p>
+      <w:pPr>
+        <w:pStyle w:val="Regel"/>
+      </w:pPr>
+      <w:r>
+        <w:t>The Elephant may, when attacking a piece, move up to four spaces instead of up to two.</w:t>
+      </w:r>
+    </w:p>
+    <w:p>
+      <w:pPr>
+        <w:pStyle w:val="Heading2"/>
+      </w:pPr>
+      <w:r>
+        <w:t>capturing pieces</w:t>
+      </w:r>
+    </w:p>
+    <w:p>
+      <w:r>
+        <w:t>A piece can only capture another piece if it is a</w:t>
+      </w:r>
+      <w:r>
+        <w:t>t</w:t>
+      </w:r>
+      <w:r>
+        <w:t xml:space="preserve"> least as strong as the other piece. </w:t>
+      </w:r>
+    </w:p>
+    <w:p>
+      <w:pPr>
+        <w:pStyle w:val="Regel"/>
+      </w:pPr>
+      <w:r>
         <w:lastRenderedPageBreak/>
-        <w:t>moving pieces</w:t>
-      </w:r>
-    </w:p>
-    <w:p>
-      <w:r>
-        <w:t xml:space="preserve">Each turn, a player can </w:t>
-      </w:r>
-      <w:r>
-        <w:t xml:space="preserve">(and must) </w:t>
-      </w:r>
-      <w:r>
-        <w:t xml:space="preserve">move a piece no more than its maximal amount of spaces and only in a straight line. </w:t>
-      </w:r>
-    </w:p>
-    <w:p>
-      <w:r>
-        <w:t>A piece c</w:t>
-      </w:r>
-      <w:r>
-        <w:t>annot land on a friendly piece or on an opposing piece it cannot capture.</w:t>
-      </w:r>
-    </w:p>
-    <w:p>
-      <w:r>
-        <w:t>A piece cannot move over an opposing piece, but</w:t>
-      </w:r>
-      <w:r>
-        <w:t xml:space="preserve"> it</w:t>
-      </w:r>
-      <w:r>
-        <w:t xml:space="preserve"> can move over friendly pieces.</w:t>
+        <w:t xml:space="preserve">The General can capture any </w:t>
+      </w:r>
+      <w:r>
+        <w:t xml:space="preserve">opposing </w:t>
+      </w:r>
+      <w:r>
+        <w:t>piece.</w:t>
       </w:r>
     </w:p>
     <w:p>
@@ -544,141 +633,337 @@
         <w:pStyle w:val="Regel"/>
       </w:pPr>
       <w:r>
-        <w:t>The Monkey can also move in an arc.</w:t>
-      </w:r>
-    </w:p>
-    <w:p>
-      <w:pPr>
-        <w:pStyle w:val="Regel"/>
-      </w:pPr>
-      <w:r>
-        <w:t>The</w:t>
+        <w:t>The Hunter can capture any opposing Elephant or Panda.</w:t>
+      </w:r>
+    </w:p>
+    <w:p>
+      <w:r>
+        <w:t xml:space="preserve">The piece that is </w:t>
+      </w:r>
+      <w:r>
+        <w:t>captured</w:t>
+      </w:r>
+      <w:r>
+        <w:t>, is removed from the board</w:t>
+      </w:r>
+      <w:r>
+        <w:t>. Note that the player does not have to reveal</w:t>
       </w:r>
       <w:r>
         <w:t xml:space="preserve"> </w:t>
       </w:r>
       <w:r>
-        <w:t>Nightingale can fly over opposing piece</w:t>
+        <w:t>the character of the captured piece.</w:t>
+      </w:r>
+    </w:p>
+    <w:p>
+      <w:pPr>
+        <w:pStyle w:val="Heading2"/>
+      </w:pPr>
+      <w:r>
+        <w:t>garden</w:t>
+      </w:r>
+    </w:p>
+    <w:p>
+      <w:r>
+        <w:t>The seven darker tiles in the center of the board mark the Garden.</w:t>
+      </w:r>
+    </w:p>
+    <w:p>
+      <w:r>
+        <w:t xml:space="preserve">The </w:t>
+      </w:r>
+      <w:r>
+        <w:t xml:space="preserve">Panda, the </w:t>
+      </w:r>
+      <w:r>
+        <w:t>Nightingale and the Lotus can always move into the Garden.</w:t>
+      </w:r>
+    </w:p>
+    <w:p>
+      <w:r>
+        <w:t xml:space="preserve">The Dragon, </w:t>
+      </w:r>
+      <w:r>
+        <w:t xml:space="preserve">the Elephant, </w:t>
+      </w:r>
+      <w:r>
+        <w:t xml:space="preserve">the Tiger </w:t>
+      </w:r>
+      <w:r>
+        <w:t>and the Monkey cannot move into the Garden, unless they are the Empress. They can, however,</w:t>
+      </w:r>
+      <w:r>
+        <w:t xml:space="preserve"> always move through the Garden </w:t>
+      </w:r>
+      <w:r>
+        <w:t>to</w:t>
+      </w:r>
+      <w:r>
+        <w:t xml:space="preserve"> land on the other side.</w:t>
+      </w:r>
+    </w:p>
+    <w:p>
+      <w:pPr>
+        <w:pStyle w:val="Heading1"/>
+      </w:pPr>
+      <w:r>
+        <w:lastRenderedPageBreak/>
+        <w:t>bodies</w:t>
+      </w:r>
+    </w:p>
+    <w:p>
+      <w:pPr>
+        <w:pStyle w:val="Heading3"/>
+      </w:pPr>
+      <w:r>
+        <w:t>dragon</w:t>
+      </w:r>
+    </w:p>
+    <w:p>
+      <w:r>
+        <w:t>Rank</w:t>
+      </w:r>
+      <w:r>
+        <w:t xml:space="preserve"> </w:t>
+      </w:r>
+      <w:r>
+        <w:t>5</w:t>
+      </w:r>
+      <w:r>
+        <w:t xml:space="preserve">. </w:t>
+      </w:r>
+      <w:r>
+        <w:t xml:space="preserve">Is weaker than the Nightingale. </w:t>
+      </w:r>
+      <w:r>
+        <w:t>Can move up to</w:t>
+      </w:r>
+      <w:r>
+        <w:t xml:space="preserve"> 3 </w:t>
+      </w:r>
+      <w:r>
+        <w:t>spaces</w:t>
+      </w:r>
+      <w:r>
+        <w:t>.</w:t>
+      </w:r>
+    </w:p>
+    <w:p>
+      <w:pPr>
+        <w:pStyle w:val="Heading3"/>
+      </w:pPr>
+      <w:r>
+        <w:t>elephant</w:t>
+      </w:r>
+    </w:p>
+    <w:p>
+      <w:r>
+        <w:t xml:space="preserve">Rank </w:t>
+      </w:r>
+      <w:r>
+        <w:t>4. Can move up to 2 space</w:t>
       </w:r>
       <w:r>
         <w:t>s</w:t>
       </w:r>
       <w:r>
+        <w:t>, but up</w:t>
+      </w:r>
+      <w:r>
+        <w:t xml:space="preserve"> </w:t>
+      </w:r>
+      <w:r>
+        <w:t>to 4 when capturing another piece.</w:t>
+      </w:r>
+    </w:p>
+    <w:p>
+      <w:pPr>
+        <w:pStyle w:val="Heading3"/>
+      </w:pPr>
+      <w:r>
+        <w:t>panda</w:t>
+      </w:r>
+    </w:p>
+    <w:p>
+      <w:r>
+        <w:t xml:space="preserve">Rank </w:t>
+      </w:r>
+      <w:r>
+        <w:t>4. Can only move 1 space.</w:t>
+      </w:r>
+      <w:r>
+        <w:t xml:space="preserve"> Can move into the Garden.</w:t>
+      </w:r>
+    </w:p>
+    <w:p>
+      <w:pPr>
+        <w:pStyle w:val="Heading3"/>
+      </w:pPr>
+      <w:r>
+        <w:t>tiger</w:t>
+      </w:r>
+    </w:p>
+    <w:p>
+      <w:r>
+        <w:t xml:space="preserve">Rank </w:t>
+      </w:r>
+      <w:r>
+        <w:t>3</w:t>
+      </w:r>
+      <w:r>
         <w:t>.</w:t>
       </w:r>
-    </w:p>
-    <w:p>
-      <w:pPr>
-        <w:pStyle w:val="Regel"/>
-      </w:pPr>
-      <w:r>
-        <w:t>The Elephant may, when attacking a piece, move up to four spaces instead of up to two.</w:t>
-      </w:r>
-    </w:p>
-    <w:p>
-      <w:pPr>
-        <w:pStyle w:val="Heading2"/>
-      </w:pPr>
-      <w:r>
-        <w:t>capturing pieces</w:t>
-      </w:r>
-    </w:p>
-    <w:p>
-      <w:r>
-        <w:t>A piece can only capture another piece if it is a</w:t>
-      </w:r>
-      <w:r>
-        <w:t>t</w:t>
-      </w:r>
-      <w:r>
-        <w:t xml:space="preserve"> least as strong as the other piece. </w:t>
-      </w:r>
-    </w:p>
-    <w:p>
-      <w:pPr>
-        <w:pStyle w:val="Regel"/>
-      </w:pPr>
-      <w:r>
-        <w:t xml:space="preserve">The General can capture any </w:t>
-      </w:r>
-      <w:r>
-        <w:t xml:space="preserve">opposing </w:t>
-      </w:r>
-      <w:r>
-        <w:t>piece.</w:t>
-      </w:r>
-    </w:p>
-    <w:p>
-      <w:pPr>
-        <w:pStyle w:val="Regel"/>
-      </w:pPr>
-      <w:r>
-        <w:t>The Hunter can capture any opposing Elephant or Panda.</w:t>
-      </w:r>
-    </w:p>
-    <w:p>
+      <w:r>
+        <w:t xml:space="preserve"> </w:t>
+      </w:r>
+      <w:r>
+        <w:t>Can move up to</w:t>
+      </w:r>
+      <w:r>
+        <w:t xml:space="preserve"> </w:t>
+      </w:r>
+      <w:r>
+        <w:t xml:space="preserve">4 </w:t>
+      </w:r>
+      <w:r>
+        <w:t>spaces</w:t>
+      </w:r>
+      <w:r>
+        <w:t>.</w:t>
+      </w:r>
+    </w:p>
+    <w:p>
+      <w:pPr>
+        <w:pStyle w:val="Heading3"/>
+      </w:pPr>
+      <w:r>
+        <w:t>monkey</w:t>
+      </w:r>
+    </w:p>
+    <w:p>
+      <w:r>
+        <w:t xml:space="preserve">Rank </w:t>
+      </w:r>
+      <w:r>
+        <w:t>3</w:t>
+      </w:r>
+      <w:r>
+        <w:t xml:space="preserve">. </w:t>
+      </w:r>
+      <w:r>
+        <w:t>Can move up to</w:t>
+      </w:r>
+      <w:r>
+        <w:t xml:space="preserve"> 2</w:t>
+      </w:r>
+      <w:r>
+        <w:t xml:space="preserve"> </w:t>
+      </w:r>
+      <w:r>
+        <w:t>spaces.</w:t>
+      </w:r>
+      <w:r>
+        <w:t xml:space="preserve"> Can also move in an arc.</w:t>
+      </w:r>
+    </w:p>
+    <w:p>
+      <w:pPr>
+        <w:pStyle w:val="Heading3"/>
+      </w:pPr>
       <w:r>
         <w:lastRenderedPageBreak/>
-        <w:t xml:space="preserve">The piece that is </w:t>
-      </w:r>
-      <w:r>
-        <w:t>captured</w:t>
-      </w:r>
-      <w:r>
-        <w:t>, is removed from the board</w:t>
-      </w:r>
-      <w:r>
-        <w:t>, but</w:t>
-      </w:r>
-      <w:r>
-        <w:t xml:space="preserve"> does not have to show its character.</w:t>
-      </w:r>
-    </w:p>
-    <w:p>
-      <w:pPr>
-        <w:pStyle w:val="Heading2"/>
-      </w:pPr>
-      <w:r>
-        <w:t>garden</w:t>
-      </w:r>
-    </w:p>
-    <w:p>
-      <w:r>
-        <w:t>The seven darker tiles in the center of the board mark the Garden.</w:t>
-      </w:r>
-    </w:p>
-    <w:p>
-      <w:r>
-        <w:t xml:space="preserve">The </w:t>
-      </w:r>
-      <w:r>
-        <w:t xml:space="preserve">Panda, the </w:t>
-      </w:r>
-      <w:r>
-        <w:t>Nightingale and the Lotus can always move into the Garden.</w:t>
-      </w:r>
-    </w:p>
-    <w:p>
-      <w:r>
-        <w:t xml:space="preserve">The Dragon, </w:t>
-      </w:r>
-      <w:r>
-        <w:t xml:space="preserve">the Elephant, </w:t>
-      </w:r>
-      <w:r>
-        <w:t xml:space="preserve">the Tiger </w:t>
-      </w:r>
-      <w:r>
-        <w:t>and the Monkey cannot move into the Garden, unless they are the Empress. They can, however,</w:t>
-      </w:r>
-      <w:r>
-        <w:t xml:space="preserve"> always move through the Garden </w:t>
-      </w:r>
-      <w:r>
-        <w:t>to</w:t>
-      </w:r>
-      <w:r>
-        <w:t xml:space="preserve"> land on the other side.</w:t>
+        <w:t>nightingale</w:t>
+      </w:r>
+    </w:p>
+    <w:p>
+      <w:r>
+        <w:t xml:space="preserve">Rank </w:t>
+      </w:r>
+      <w:r>
+        <w:t>2</w:t>
+      </w:r>
+      <w:r>
+        <w:t xml:space="preserve">. </w:t>
+      </w:r>
+      <w:r>
+        <w:t xml:space="preserve">Is </w:t>
+      </w:r>
+      <w:r>
+        <w:t>stronger than the Dragon</w:t>
+      </w:r>
+      <w:r>
+        <w:t xml:space="preserve">. </w:t>
+      </w:r>
+      <w:r>
+        <w:t>Can move up to</w:t>
+      </w:r>
+      <w:r>
+        <w:t xml:space="preserve"> </w:t>
+      </w:r>
+      <w:r>
+        <w:t xml:space="preserve">4 </w:t>
+      </w:r>
+      <w:r>
+        <w:t>spaces</w:t>
+      </w:r>
+      <w:r>
+        <w:t>.</w:t>
+      </w:r>
+      <w:r>
+        <w:t xml:space="preserve"> Can move into the Garden.</w:t>
+      </w:r>
+      <w:r>
+        <w:t xml:space="preserve"> </w:t>
+      </w:r>
+      <w:r>
+        <w:t>Can move</w:t>
+      </w:r>
+      <w:r>
+        <w:t xml:space="preserve"> over </w:t>
+      </w:r>
+      <w:r>
+        <w:t>opposing pieces</w:t>
+      </w:r>
+      <w:r>
+        <w:t>.</w:t>
+      </w:r>
+    </w:p>
+    <w:p>
+      <w:pPr>
+        <w:pStyle w:val="Heading3"/>
+      </w:pPr>
+      <w:r>
+        <w:t>Lotus</w:t>
+      </w:r>
+    </w:p>
+    <w:p>
+      <w:r>
+        <w:t xml:space="preserve">Rank </w:t>
+      </w:r>
+      <w:r>
+        <w:t>1</w:t>
+      </w:r>
+      <w:r>
+        <w:t xml:space="preserve">. </w:t>
+      </w:r>
+      <w:r>
+        <w:t>Can move up to</w:t>
+      </w:r>
+      <w:r>
+        <w:t xml:space="preserve"> </w:t>
+      </w:r>
+      <w:r>
+        <w:t xml:space="preserve">3 </w:t>
+      </w:r>
+      <w:r>
+        <w:t>spaces</w:t>
+      </w:r>
+      <w:r>
+        <w:t>.</w:t>
+      </w:r>
+      <w:r>
+        <w:t xml:space="preserve"> Can move into the Garden.</w:t>
       </w:r>
     </w:p>
     <w:p>
@@ -686,7 +971,7 @@
         <w:pStyle w:val="Heading1"/>
       </w:pPr>
       <w:r>
-        <w:t>bodies</w:t>
+        <w:t>characters</w:t>
       </w:r>
     </w:p>
     <w:p>
@@ -694,33 +979,52 @@
         <w:pStyle w:val="Heading3"/>
       </w:pPr>
       <w:r>
-        <w:t>dragon</w:t>
-      </w:r>
-    </w:p>
-    <w:p>
-      <w:r>
-        <w:t>Rank</w:t>
+        <w:t>emperor</w:t>
+      </w:r>
+    </w:p>
+    <w:p>
+      <w:r>
+        <w:t>If the Emperor is in the opponent’s City at the start of</w:t>
+      </w:r>
+      <w:r>
+        <w:t xml:space="preserve"> a turn, he can show himself, which</w:t>
+      </w:r>
+      <w:r>
+        <w:t xml:space="preserve"> win</w:t>
+      </w:r>
+      <w:r>
+        <w:t>s</w:t>
+      </w:r>
+      <w:r>
+        <w:t xml:space="preserve"> the game.</w:t>
+      </w:r>
+    </w:p>
+    <w:p>
+      <w:pPr>
+        <w:pStyle w:val="Heading3"/>
+      </w:pPr>
+      <w:r>
+        <w:t>general</w:t>
+      </w:r>
+    </w:p>
+    <w:p>
+      <w:r>
+        <w:t>Can</w:t>
+      </w:r>
+      <w:r>
+        <w:t>, after showing himself,</w:t>
       </w:r>
       <w:r>
         <w:t xml:space="preserve"> </w:t>
       </w:r>
       <w:r>
-        <w:t>5</w:t>
-      </w:r>
-      <w:r>
-        <w:t xml:space="preserve">. </w:t>
-      </w:r>
-      <w:r>
-        <w:t xml:space="preserve">Is weaker than the Nightingale. </w:t>
-      </w:r>
-      <w:r>
-        <w:t>Can move up to</w:t>
-      </w:r>
-      <w:r>
-        <w:t xml:space="preserve"> 3 </w:t>
-      </w:r>
-      <w:r>
-        <w:t>spaces</w:t>
+        <w:t>capture any piece</w:t>
+      </w:r>
+      <w:r>
+        <w:t xml:space="preserve">, regardless of its </w:t>
+      </w:r>
+      <w:r>
+        <w:t>rank</w:t>
       </w:r>
       <w:r>
         <w:t>.</w:t>
@@ -732,15 +1036,33 @@
       </w:pPr>
       <w:r>
         <w:lastRenderedPageBreak/>
-        <w:t>elephant</w:t>
-      </w:r>
-    </w:p>
-    <w:p>
-      <w:r>
-        <w:t xml:space="preserve">Rank </w:t>
-      </w:r>
-      <w:r>
-        <w:t>4. Can move up to 2 space, but upto 4 when capturing another piece.</w:t>
+        <w:t>empress</w:t>
+      </w:r>
+    </w:p>
+    <w:p>
+      <w:r>
+        <w:t>Can</w:t>
+      </w:r>
+      <w:r>
+        <w:t>, after showing herself, move into t</w:t>
+      </w:r>
+      <w:r>
+        <w:t>he Garden</w:t>
+      </w:r>
+      <w:r>
+        <w:t>, even if she is a Dragon,</w:t>
+      </w:r>
+      <w:r>
+        <w:t xml:space="preserve"> Elephant, </w:t>
+      </w:r>
+      <w:r>
+        <w:t xml:space="preserve">Tiger </w:t>
+      </w:r>
+      <w:r>
+        <w:t>or Monkey</w:t>
+      </w:r>
+      <w:r>
+        <w:t>.</w:t>
       </w:r>
     </w:p>
     <w:p>
@@ -748,294 +1070,6 @@
         <w:pStyle w:val="Heading3"/>
       </w:pPr>
       <w:r>
-        <w:t>panda</w:t>
-      </w:r>
-    </w:p>
-    <w:p>
-      <w:r>
-        <w:t xml:space="preserve">Rank </w:t>
-      </w:r>
-      <w:r>
-        <w:t>4. Can only move 1 space.</w:t>
-      </w:r>
-      <w:r>
-        <w:t xml:space="preserve"> Can move into the Garden.</w:t>
-      </w:r>
-    </w:p>
-    <w:p>
-      <w:pPr>
-        <w:pStyle w:val="Heading3"/>
-      </w:pPr>
-      <w:r>
-        <w:t>tiger</w:t>
-      </w:r>
-    </w:p>
-    <w:p>
-      <w:r>
-        <w:t xml:space="preserve">Rank </w:t>
-      </w:r>
-      <w:r>
-        <w:t>3</w:t>
-      </w:r>
-      <w:r>
-        <w:t>.</w:t>
-      </w:r>
-      <w:r>
-        <w:t xml:space="preserve"> </w:t>
-      </w:r>
-      <w:r>
-        <w:t>Can move up to</w:t>
-      </w:r>
-      <w:r>
-        <w:t xml:space="preserve"> </w:t>
-      </w:r>
-      <w:r>
-        <w:t xml:space="preserve">4 </w:t>
-      </w:r>
-      <w:r>
-        <w:t>spaces</w:t>
-      </w:r>
-      <w:r>
-        <w:t>.</w:t>
-      </w:r>
-    </w:p>
-    <w:p>
-      <w:pPr>
-        <w:pStyle w:val="Heading3"/>
-      </w:pPr>
-      <w:r>
-        <w:t>monkey</w:t>
-      </w:r>
-    </w:p>
-    <w:p>
-      <w:r>
-        <w:t xml:space="preserve">Rank </w:t>
-      </w:r>
-      <w:r>
-        <w:t>3</w:t>
-      </w:r>
-      <w:r>
-        <w:t xml:space="preserve">. </w:t>
-      </w:r>
-      <w:r>
-        <w:t>Can move up to</w:t>
-      </w:r>
-      <w:r>
-        <w:t xml:space="preserve"> 2</w:t>
-      </w:r>
-      <w:r>
-        <w:t xml:space="preserve"> </w:t>
-      </w:r>
-      <w:r>
-        <w:t>spaces.</w:t>
-      </w:r>
-      <w:r>
-        <w:t xml:space="preserve"> Can also move in an arc.</w:t>
-      </w:r>
-    </w:p>
-    <w:p>
-      <w:pPr>
-        <w:pStyle w:val="Heading3"/>
-      </w:pPr>
-      <w:r>
-        <w:t>nightingale</w:t>
-      </w:r>
-    </w:p>
-    <w:p>
-      <w:r>
-        <w:t xml:space="preserve">Rank </w:t>
-      </w:r>
-      <w:r>
-        <w:t>2</w:t>
-      </w:r>
-      <w:r>
-        <w:t xml:space="preserve">. </w:t>
-      </w:r>
-      <w:r>
-        <w:t xml:space="preserve">Is </w:t>
-      </w:r>
-      <w:r>
-        <w:t>stronger than the Dragon</w:t>
-      </w:r>
-      <w:r>
-        <w:t xml:space="preserve">. </w:t>
-      </w:r>
-      <w:r>
-        <w:t>Can move up to</w:t>
-      </w:r>
-      <w:r>
-        <w:t xml:space="preserve"> </w:t>
-      </w:r>
-      <w:r>
-        <w:t xml:space="preserve">4 </w:t>
-      </w:r>
-      <w:r>
-        <w:t>spaces</w:t>
-      </w:r>
-      <w:r>
-        <w:t>.</w:t>
-      </w:r>
-      <w:r>
-        <w:t xml:space="preserve"> Can move into the Garden.</w:t>
-      </w:r>
-      <w:r>
-        <w:t xml:space="preserve"> </w:t>
-      </w:r>
-      <w:r>
-        <w:t>Can move</w:t>
-      </w:r>
-      <w:r>
-        <w:t xml:space="preserve"> over </w:t>
-      </w:r>
-      <w:r>
-        <w:t>opposing pieces</w:t>
-      </w:r>
-      <w:r>
-        <w:t>.</w:t>
-      </w:r>
-    </w:p>
-    <w:p>
-      <w:pPr>
-        <w:pStyle w:val="Heading3"/>
-      </w:pPr>
-      <w:r>
-        <w:lastRenderedPageBreak/>
-        <w:t>Lotus</w:t>
-      </w:r>
-    </w:p>
-    <w:p>
-      <w:r>
-        <w:t xml:space="preserve">Rank </w:t>
-      </w:r>
-      <w:r>
-        <w:t>1</w:t>
-      </w:r>
-      <w:r>
-        <w:t xml:space="preserve">. </w:t>
-      </w:r>
-      <w:r>
-        <w:t>Can move up to</w:t>
-      </w:r>
-      <w:r>
-        <w:t xml:space="preserve"> </w:t>
-      </w:r>
-      <w:r>
-        <w:t xml:space="preserve">3 </w:t>
-      </w:r>
-      <w:r>
-        <w:t>spaces</w:t>
-      </w:r>
-      <w:r>
-        <w:t>.</w:t>
-      </w:r>
-      <w:r>
-        <w:t xml:space="preserve"> Can move into the Garden.</w:t>
-      </w:r>
-    </w:p>
-    <w:p>
-      <w:pPr>
-        <w:pStyle w:val="Heading1"/>
-      </w:pPr>
-      <w:r>
-        <w:t>characters</w:t>
-      </w:r>
-    </w:p>
-    <w:p>
-      <w:pPr>
-        <w:pStyle w:val="Heading3"/>
-      </w:pPr>
-      <w:r>
-        <w:t>emperor</w:t>
-      </w:r>
-    </w:p>
-    <w:p>
-      <w:r>
-        <w:t>If the Emperor is in the opponent’s City at the start of</w:t>
-      </w:r>
-      <w:r>
-        <w:t xml:space="preserve"> a turn, he can show himself, which</w:t>
-      </w:r>
-      <w:r>
-        <w:t xml:space="preserve"> win</w:t>
-      </w:r>
-      <w:r>
-        <w:t>s</w:t>
-      </w:r>
-      <w:r>
-        <w:t xml:space="preserve"> the game.</w:t>
-      </w:r>
-    </w:p>
-    <w:p>
-      <w:pPr>
-        <w:pStyle w:val="Heading3"/>
-      </w:pPr>
-      <w:r>
-        <w:t>general</w:t>
-      </w:r>
-    </w:p>
-    <w:p>
-      <w:r>
-        <w:t>Can</w:t>
-      </w:r>
-      <w:r>
-        <w:t>, after showing himself,</w:t>
-      </w:r>
-      <w:r>
-        <w:t xml:space="preserve"> </w:t>
-      </w:r>
-      <w:r>
-        <w:t>capture any piece</w:t>
-      </w:r>
-      <w:r>
-        <w:t xml:space="preserve">, regardless of its </w:t>
-      </w:r>
-      <w:r>
-        <w:t>rank</w:t>
-      </w:r>
-      <w:r>
-        <w:t>.</w:t>
-      </w:r>
-    </w:p>
-    <w:p>
-      <w:pPr>
-        <w:pStyle w:val="Heading3"/>
-      </w:pPr>
-      <w:r>
-        <w:t>empress</w:t>
-      </w:r>
-    </w:p>
-    <w:p>
-      <w:r>
-        <w:t>Can</w:t>
-      </w:r>
-      <w:r>
-        <w:t>, after showing herself, move into t</w:t>
-      </w:r>
-      <w:r>
-        <w:t>he Garden</w:t>
-      </w:r>
-      <w:r>
-        <w:t>, even if she is a Dragon,</w:t>
-      </w:r>
-      <w:r>
-        <w:t xml:space="preserve"> Elephant, </w:t>
-      </w:r>
-      <w:r>
-        <w:t xml:space="preserve">Tiger </w:t>
-      </w:r>
-      <w:r>
-        <w:t>or Monkey</w:t>
-      </w:r>
-      <w:r>
-        <w:t>.</w:t>
-      </w:r>
-    </w:p>
-    <w:p>
-      <w:pPr>
-        <w:pStyle w:val="Heading3"/>
-      </w:pPr>
-      <w:r>
-        <w:lastRenderedPageBreak/>
         <w:t>strategist</w:t>
       </w:r>
     </w:p>
@@ -1121,7 +1155,20 @@
     </w:p>
     <w:p>
       <w:r>
-        <w:t>The Alchemist does this instead of a normal move. The adjacent piece must be in one of the six spaces that border the space the Alchemist is standing on.</w:t>
+        <w:lastRenderedPageBreak/>
+        <w:t xml:space="preserve">The Alchemist does this instead of a normal move. </w:t>
+      </w:r>
+      <w:r>
+        <w:t>The target piece</w:t>
+      </w:r>
+      <w:r>
+        <w:t xml:space="preserve"> must be in one of the six spaces that border the spa</w:t>
+      </w:r>
+      <w:r>
+        <w:t>c</w:t>
+      </w:r>
+      <w:r>
+        <w:t>e the Alchemist is standing on.</w:t>
       </w:r>
     </w:p>
     <w:p>
@@ -1129,7 +1176,6 @@
         <w:pStyle w:val="Heading3"/>
       </w:pPr>
       <w:r>
-        <w:lastRenderedPageBreak/>
         <w:t>farmer</w:t>
       </w:r>
     </w:p>
@@ -2412,23 +2458,7 @@
                 <w:sz w:val="24"/>
                 <w:szCs w:val="24"/>
               </w:rPr>
-              <w:t xml:space="preserve">When the </w:t>
-            </w:r>
-            <w:r>
-              <w:rPr>
-                <w:i/>
-                <w:sz w:val="24"/>
-                <w:szCs w:val="24"/>
-              </w:rPr>
-              <w:t>Alchemist</w:t>
-            </w:r>
-            <w:r>
-              <w:rPr>
-                <w:i/>
-                <w:sz w:val="24"/>
-                <w:szCs w:val="24"/>
-              </w:rPr>
-              <w:t xml:space="preserve"> is captured, the attacking piece is removed as well.</w:t>
+              <w:t>Can remove both himself and an adjacent piece from the board.</w:t>
             </w:r>
           </w:p>
         </w:tc>
@@ -4007,7 +4037,18 @@
                 <w:sz w:val="24"/>
                 <w:szCs w:val="24"/>
               </w:rPr>
-              <w:t>When the Alchemist is captured, the attacking piece is removed as well.</w:t>
+              <w:t>Can remove both himself and an</w:t>
+            </w:r>
+            <w:bookmarkStart w:id="0" w:name="_GoBack"/>
+            <w:bookmarkEnd w:id="0"/>
+            <w:r>
+              <w:rPr>
+                <w:i/>
+                <w:color w:val="008000" w:themeColor="accent4"/>
+                <w:sz w:val="24"/>
+                <w:szCs w:val="24"/>
+              </w:rPr>
+              <w:t xml:space="preserve"> adjacent piece from the board.</w:t>
             </w:r>
           </w:p>
         </w:tc>

</xml_diff>